<commit_message>
Hotfix for canvans. New link for buysale.
</commit_message>
<xml_diff>
--- a/documents/gift/patterns/gift.docx
+++ b/documents/gift/patterns/gift.docx
@@ -15,6 +15,15 @@
           <w:b/>
         </w:rPr>
         <w:t>ДОГОВОР</w:t>
+      </w:r>
+    </w:p>
+    <w:p>
+      <w:pPr>
+        <w:pStyle w:val="ConsPlusNormal"/>
+        <w:jc w:val="center"/>
+      </w:pPr>
+      <w:r>
+        <w:t>ДАРЕНИЯ ТРАНСПОРТНОГО СРЕДСТВА</w:t>
       </w:r>
     </w:p>
     <w:p>
@@ -170,7 +179,21 @@
         <w:rPr>
           <w:lang w:val="en-US"/>
         </w:rPr>
-        <w:t>${header_doc}</w:t>
+        <w:t>${</w:t>
+      </w:r>
+      <w:proofErr w:type="spellStart"/>
+      <w:r>
+        <w:rPr>
+          <w:lang w:val="en-US"/>
+        </w:rPr>
+        <w:t>header_doc</w:t>
+      </w:r>
+      <w:proofErr w:type="spellEnd"/>
+      <w:r>
+        <w:rPr>
+          <w:lang w:val="en-US"/>
+        </w:rPr>
+        <w:t>}</w:t>
       </w:r>
     </w:p>
     <w:p>
@@ -251,21 +274,25 @@
       <w:r>
         <w:t>${</w:t>
       </w:r>
+      <w:proofErr w:type="spellStart"/>
       <w:r>
         <w:rPr>
           <w:lang w:val="en-US"/>
         </w:rPr>
         <w:t>reg</w:t>
       </w:r>
+      <w:proofErr w:type="spellEnd"/>
       <w:r>
         <w:t>_</w:t>
       </w:r>
+      <w:proofErr w:type="spellStart"/>
       <w:r>
         <w:rPr>
           <w:lang w:val="en-US"/>
         </w:rPr>
         <w:t>gov</w:t>
       </w:r>
+      <w:proofErr w:type="spellEnd"/>
       <w:r>
         <w:t>_</w:t>
       </w:r>
@@ -436,12 +463,14 @@
       <w:r>
         <w:t xml:space="preserve"> ${</w:t>
       </w:r>
+      <w:proofErr w:type="spellStart"/>
       <w:r>
         <w:rPr>
           <w:lang w:val="en-US"/>
         </w:rPr>
         <w:t>shassi</w:t>
       </w:r>
+      <w:proofErr w:type="spellEnd"/>
       <w:r>
         <w:t>};</w:t>
       </w:r>
@@ -498,13 +527,8 @@
       <w:r>
         <w:t>},</w:t>
       </w:r>
-    </w:p>
-    <w:p>
-      <w:pPr>
-        <w:pStyle w:val="ConsPlusNormal"/>
-        <w:ind w:firstLine="540"/>
-        <w:jc w:val="both"/>
-      </w:pPr>
+      <w:bookmarkStart w:id="1" w:name="_GoBack"/>
+      <w:bookmarkEnd w:id="1"/>
       <w:r>
         <w:t xml:space="preserve"> </w:t>
       </w:r>
@@ -553,7 +577,15 @@
         <w:t xml:space="preserve"> паспортом транспортного средства серии </w:t>
       </w:r>
       <w:r>
-        <w:t>${serial_car}</w:t>
+        <w:t>${</w:t>
+      </w:r>
+      <w:proofErr w:type="spellStart"/>
+      <w:r>
+        <w:t>serial_car</w:t>
+      </w:r>
+      <w:proofErr w:type="spellEnd"/>
+      <w:r>
+        <w:t>}</w:t>
       </w:r>
       <w:r>
         <w:t xml:space="preserve"> № </w:t>
@@ -579,8 +611,13 @@
       <w:r>
         <w:t>_</w:t>
       </w:r>
-      <w:r>
-        <w:t>serial_car}</w:t>
+      <w:proofErr w:type="spellStart"/>
+      <w:r>
+        <w:t>serial_car</w:t>
+      </w:r>
+      <w:proofErr w:type="spellEnd"/>
+      <w:r>
+        <w:t>}</w:t>
       </w:r>
       <w:r>
         <w:t xml:space="preserve"> </w:t>
@@ -591,12 +628,14 @@
       <w:r>
         <w:t>${</w:t>
       </w:r>
+      <w:proofErr w:type="spellStart"/>
       <w:r>
         <w:rPr>
           <w:lang w:val="en-US"/>
         </w:rPr>
         <w:t>bywho</w:t>
       </w:r>
+      <w:proofErr w:type="spellEnd"/>
       <w:r>
         <w:t>_</w:t>
       </w:r>
@@ -707,13 +746,17 @@
       <w:r>
         <w:t xml:space="preserve"> </w:t>
       </w:r>
-      <w:bookmarkStart w:id="1" w:name="P25"/>
-      <w:bookmarkEnd w:id="1"/>
+      <w:bookmarkStart w:id="2" w:name="P25"/>
+      <w:bookmarkEnd w:id="2"/>
       <w:r>
         <w:t>Одновременно с передачей Автомобиля</w:t>
       </w:r>
       <w:r>
-        <w:t xml:space="preserve"> Даритель </w:t>
+        <w:t xml:space="preserve"> </w:t>
+      </w:r>
+      <w:proofErr w:type="gramStart"/>
+      <w:r>
+        <w:t xml:space="preserve">Даритель </w:t>
       </w:r>
       <w:r>
         <w:t xml:space="preserve"> переда</w:t>
@@ -721,6 +764,7 @@
       <w:r>
         <w:t>ет</w:t>
       </w:r>
+      <w:proofErr w:type="gramEnd"/>
       <w:r>
         <w:t xml:space="preserve"> Одаряемому техническую и иную документацию, необходимую для надлежащего владения и пользования Автомобилем.</w:t>
       </w:r>
@@ -759,7 +803,7 @@
           <w:szCs w:val="22"/>
         </w:rPr>
       </w:pPr>
-      <w:bookmarkStart w:id="2" w:name="sub_6"/>
+      <w:bookmarkStart w:id="3" w:name="sub_6"/>
       <w:r>
         <w:rPr>
           <w:rFonts w:ascii="Calibri" w:hAnsi="Calibri"/>
@@ -770,7 +814,7 @@
         </w:rPr>
         <w:t xml:space="preserve">7. Настоящий договор составлен в трех экземплярах - по  одному для </w:t>
       </w:r>
-      <w:bookmarkEnd w:id="2"/>
+      <w:bookmarkEnd w:id="3"/>
       <w:r>
         <w:rPr>
           <w:rFonts w:ascii="Calibri" w:hAnsi="Calibri"/>
@@ -821,13 +865,17 @@
           <w:p>
             <w:pPr>
               <w:pStyle w:val="ConsPlusNormal"/>
+              <w:rPr>
+                <w:lang w:val="en-US"/>
+              </w:rPr>
             </w:pPr>
             <w:r>
               <w:t>Даритель</w:t>
             </w:r>
-            <w:bookmarkStart w:id="3" w:name="_GoBack"/>
-            <w:bookmarkEnd w:id="3"/>
-            <w:r>
+            <w:r>
+              <w:rPr>
+                <w:lang w:val="en-US"/>
+              </w:rPr>
               <w:t>:</w:t>
             </w:r>
           </w:p>
@@ -842,7 +890,14 @@
               <w:rPr>
                 <w:lang w:val="en-US"/>
               </w:rPr>
-              <w:t>${firstside_</w:t>
+              <w:t>${</w:t>
+            </w:r>
+            <w:proofErr w:type="spellStart"/>
+            <w:r>
+              <w:rPr>
+                <w:lang w:val="en-US"/>
+              </w:rPr>
+              <w:t>firstside_</w:t>
             </w:r>
             <w:r>
               <w:rPr>
@@ -850,6 +905,7 @@
               </w:rPr>
               <w:t>requisites</w:t>
             </w:r>
+            <w:proofErr w:type="spellEnd"/>
             <w:r>
               <w:rPr>
                 <w:lang w:val="en-US"/>
@@ -893,6 +949,7 @@
               </w:rPr>
               <w:t>${</w:t>
             </w:r>
+            <w:proofErr w:type="spellStart"/>
             <w:r>
               <w:rPr>
                 <w:lang w:val="en-US"/>
@@ -911,6 +968,7 @@
               </w:rPr>
               <w:t>fio</w:t>
             </w:r>
+            <w:proofErr w:type="spellEnd"/>
             <w:r>
               <w:rPr>
                 <w:lang w:val="en-US"/>
@@ -940,9 +998,18 @@
           <w:p>
             <w:pPr>
               <w:pStyle w:val="ConsPlusNormal"/>
+              <w:rPr>
+                <w:lang w:val="en-US"/>
+              </w:rPr>
             </w:pPr>
             <w:r>
-              <w:t>Одаряемый:</w:t>
+              <w:t>Одаряемый</w:t>
+            </w:r>
+            <w:r>
+              <w:rPr>
+                <w:lang w:val="en-US"/>
+              </w:rPr>
+              <w:t>:</w:t>
             </w:r>
           </w:p>
           <w:p>
@@ -958,17 +1025,12 @@
               </w:rPr>
               <w:t>${</w:t>
             </w:r>
-            <w:r>
-              <w:rPr>
-                <w:lang w:val="en-US"/>
-              </w:rPr>
-              <w:t>second</w:t>
-            </w:r>
-            <w:r>
-              <w:rPr>
-                <w:lang w:val="en-US"/>
-              </w:rPr>
-              <w:t>side_</w:t>
+            <w:proofErr w:type="spellStart"/>
+            <w:r>
+              <w:rPr>
+                <w:lang w:val="en-US"/>
+              </w:rPr>
+              <w:t>secondside_</w:t>
             </w:r>
             <w:r>
               <w:rPr>
@@ -976,6 +1038,7 @@
               </w:rPr>
               <w:t>requisites</w:t>
             </w:r>
+            <w:proofErr w:type="spellEnd"/>
             <w:r>
               <w:rPr>
                 <w:lang w:val="en-US"/>
@@ -1013,6 +1076,7 @@
               </w:rPr>
               <w:t>_____________________/${</w:t>
             </w:r>
+            <w:proofErr w:type="spellStart"/>
             <w:r>
               <w:rPr>
                 <w:lang w:val="en-US"/>
@@ -1031,6 +1095,7 @@
               </w:rPr>
               <w:t>fio</w:t>
             </w:r>
+            <w:proofErr w:type="spellEnd"/>
             <w:r>
               <w:rPr>
                 <w:lang w:val="en-US"/>

</xml_diff>